<commit_message>
template docx and xlsx files changes
</commit_message>
<xml_diff>
--- a/templates/cpr1000/sw_check_list.docx
+++ b/templates/cpr1000/sw_check_list.docx
@@ -146,8 +146,10 @@
                 <w:sz w:val="16"/>
                 <w:szCs w:val="16"/>
               </w:rPr>
-              <w:t>{project</w:t>
-            </w:r>
+              <w:t>{unit</w:t>
+            </w:r>
+            <w:bookmarkStart w:id="0" w:name="_GoBack"/>
+            <w:bookmarkEnd w:id="0"/>
             <w:r>
               <w:rPr>
                 <w:rFonts w:ascii="宋体" w:hAnsi="宋体" w:cs="宋体"/>
@@ -353,8 +355,6 @@
                 <w:szCs w:val="16"/>
               </w:rPr>
             </w:pPr>
-            <w:bookmarkStart w:id="0" w:name="_GoBack"/>
-            <w:bookmarkEnd w:id="0"/>
             <w:r>
               <w:rPr>
                 <w:rFonts w:ascii="宋体" w:hAnsi="宋体" w:cs="宋体" w:hint="eastAsia"/>
@@ -9045,7 +9045,7 @@
 </file>
 
 <file path=customXml/itemProps1.xml><?xml version="1.0" encoding="utf-8"?>
-<ds:datastoreItem xmlns:ds="http://schemas.openxmlformats.org/officeDocument/2006/customXml" ds:itemID="{65331B1F-D949-414F-AF03-8BD984EC7E08}">
+<ds:datastoreItem xmlns:ds="http://schemas.openxmlformats.org/officeDocument/2006/customXml" ds:itemID="{A37580B5-4604-47EA-BB3D-09935AE8361F}">
   <ds:schemaRefs>
     <ds:schemaRef ds:uri="http://schemas.openxmlformats.org/officeDocument/2006/bibliography"/>
   </ds:schemaRefs>

</xml_diff>